<commit_message>
unit tests for controller added
</commit_message>
<xml_diff>
--- a/README.docx
+++ b/README.docx
@@ -20,10 +20,7 @@
         <w:t>README</w:t>
       </w:r>
     </w:p>
-    <w:p>
-      <w:bookmarkStart w:id="0" w:name="_GoBack"/>
-      <w:bookmarkEnd w:id="0"/>
-    </w:p>
+    <w:p/>
     <w:p>
       <w:r>
         <w:t>Project Details:</w:t>
@@ -139,9 +136,10 @@
       <w:r>
         <w:t>spring-boot:run</w:t>
       </w:r>
+      <w:bookmarkStart w:id="0" w:name="_GoBack"/>
+      <w:bookmarkEnd w:id="0"/>
       <w:proofErr w:type="spellEnd"/>
     </w:p>
-    <w:p/>
     <w:p>
       <w:r>
         <w:t>Use POSTMAN or HTTP Tool for the following steps</w:t>

</xml_diff>